<commit_message>
Fix some bugs and Update Docx
</commit_message>
<xml_diff>
--- a/Homework1.docx
+++ b/Homework1.docx
@@ -82,10 +82,10 @@
           <w:szCs w:val="32"/>
         </w:rPr>
         <w:drawing>
-          <wp:inline distT="0" distB="0" distL="0" distR="0" wp14:anchorId="5F0A1131" wp14:editId="4772F086">
-            <wp:extent cx="5943600" cy="6692900"/>
+          <wp:inline distT="0" distB="0" distL="0" distR="0" wp14:anchorId="246EF6AF" wp14:editId="30CD86A7">
+            <wp:extent cx="5943600" cy="7209790"/>
             <wp:effectExtent l="0" t="0" r="0" b="0"/>
-            <wp:docPr id="188798649" name="Picture 1"/>
+            <wp:docPr id="654940682" name="Picture 1"/>
             <wp:cNvGraphicFramePr>
               <a:graphicFrameLocks xmlns:a="http://schemas.openxmlformats.org/drawingml/2006/main" noChangeAspect="1"/>
             </wp:cNvGraphicFramePr>
@@ -93,7 +93,7 @@
               <a:graphicData uri="http://schemas.openxmlformats.org/drawingml/2006/picture">
                 <pic:pic xmlns:pic="http://schemas.openxmlformats.org/drawingml/2006/picture">
                   <pic:nvPicPr>
-                    <pic:cNvPr id="188798649" name=""/>
+                    <pic:cNvPr id="654940682" name=""/>
                     <pic:cNvPicPr/>
                   </pic:nvPicPr>
                   <pic:blipFill>
@@ -105,7 +105,7 @@
                   <pic:spPr>
                     <a:xfrm>
                       <a:off x="0" y="0"/>
-                      <a:ext cx="5943600" cy="6692900"/>
+                      <a:ext cx="5943600" cy="7209790"/>
                     </a:xfrm>
                     <a:prstGeom prst="rect">
                       <a:avLst/>
@@ -187,10 +187,10 @@
       <w:r>
         <w:lastRenderedPageBreak/>
         <w:drawing>
-          <wp:inline distT="0" distB="0" distL="0" distR="0" wp14:anchorId="10E10AAE" wp14:editId="5014B97B">
-            <wp:extent cx="5677725" cy="4203700"/>
-            <wp:effectExtent l="0" t="0" r="0" b="6350"/>
-            <wp:docPr id="1428357513" name="Picture 1"/>
+          <wp:inline distT="0" distB="0" distL="0" distR="0" wp14:anchorId="33B22F7C" wp14:editId="03750180">
+            <wp:extent cx="5943600" cy="4503420"/>
+            <wp:effectExtent l="0" t="0" r="0" b="0"/>
+            <wp:docPr id="1529040222" name="Picture 1"/>
             <wp:cNvGraphicFramePr>
               <a:graphicFrameLocks xmlns:a="http://schemas.openxmlformats.org/drawingml/2006/main" noChangeAspect="1"/>
             </wp:cNvGraphicFramePr>
@@ -198,7 +198,7 @@
               <a:graphicData uri="http://schemas.openxmlformats.org/drawingml/2006/picture">
                 <pic:pic xmlns:pic="http://schemas.openxmlformats.org/drawingml/2006/picture">
                   <pic:nvPicPr>
-                    <pic:cNvPr id="1428357513" name=""/>
+                    <pic:cNvPr id="1529040222" name=""/>
                     <pic:cNvPicPr/>
                   </pic:nvPicPr>
                   <pic:blipFill>
@@ -210,7 +210,7 @@
                   <pic:spPr>
                     <a:xfrm>
                       <a:off x="0" y="0"/>
-                      <a:ext cx="5680595" cy="4205825"/>
+                      <a:ext cx="5943600" cy="4503420"/>
                     </a:xfrm>
                     <a:prstGeom prst="rect">
                       <a:avLst/>

</xml_diff>